<commit_message>
fix: tampilan dan error mungkin semua *punya rizal udah mas (BELUM KE MIDDLEWARE)
</commit_message>
<xml_diff>
--- a/public/template_laporan.docx
+++ b/public/template_laporan.docx
@@ -1,10 +1,10 @@
 
 <file path=word/document.xml><?xml version="1.0" encoding="utf-8"?>
-<w:document xmlns:wpc="http://schemas.microsoft.com/office/word/2010/wordprocessingCanvas" xmlns:cx="http://schemas.microsoft.com/office/drawing/2014/chartex" xmlns:cx1="http://schemas.microsoft.com/office/drawing/2015/9/8/chartex" xmlns:cx2="http://schemas.microsoft.com/office/drawing/2015/10/21/chartex" xmlns:cx3="http://schemas.microsoft.com/office/drawing/2016/5/9/chartex" xmlns:cx4="http://schemas.microsoft.com/office/drawing/2016/5/10/chartex" xmlns:cx5="http://schemas.microsoft.com/office/drawing/2016/5/11/chartex" xmlns:cx6="http://schemas.microsoft.com/office/drawing/2016/5/12/chartex" xmlns:cx7="http://schemas.microsoft.com/office/drawing/2016/5/13/chartex" xmlns:cx8="http://schemas.microsoft.com/office/drawing/2016/5/14/chartex" xmlns:mc="http://schemas.openxmlformats.org/markup-compatibility/2006" xmlns:aink="http://schemas.microsoft.com/office/drawing/2016/ink" xmlns:am3d="http://schemas.microsoft.com/office/drawing/2017/model3d" xmlns:o="urn:schemas-microsoft-com:office:office" xmlns:r="http://schemas.openxmlformats.org/officeDocument/2006/relationships" xmlns:m="http://schemas.openxmlformats.org/officeDocument/2006/math" xmlns:v="urn:schemas-microsoft-com:vml" xmlns:wp14="http://schemas.microsoft.com/office/word/2010/wordprocessingDrawing" xmlns:wp="http://schemas.openxmlformats.org/drawingml/2006/wordprocessingDrawing" xmlns:w10="urn:schemas-microsoft-com:office:word" xmlns:w="http://schemas.openxmlformats.org/wordprocessingml/2006/main" xmlns:w14="http://schemas.microsoft.com/office/word/2010/wordml" xmlns:w15="http://schemas.microsoft.com/office/word/2012/wordml" xmlns:w16cex="http://schemas.microsoft.com/office/word/2018/wordml/cex" xmlns:w16cid="http://schemas.microsoft.com/office/word/2016/wordml/cid" xmlns:w16="http://schemas.microsoft.com/office/word/2018/wordml" xmlns:w16sdtdh="http://schemas.microsoft.com/office/word/2020/wordml/sdtdatahash" xmlns:w16se="http://schemas.microsoft.com/office/word/2015/wordml/symex" xmlns:wpg="http://schemas.microsoft.com/office/word/2010/wordprocessingGroup" xmlns:wpi="http://schemas.microsoft.com/office/word/2010/wordprocessingInk" xmlns:wne="http://schemas.microsoft.com/office/word/2006/wordml" xmlns:wps="http://schemas.microsoft.com/office/word/2010/wordprocessingShape" mc:Ignorable="w14 w15 w16se w16cid w16 w16cex w16sdtdh wp14">
+<w:document xmlns:wpc="http://schemas.microsoft.com/office/word/2010/wordprocessingCanvas" xmlns:cx="http://schemas.microsoft.com/office/drawing/2014/chartex" xmlns:cx1="http://schemas.microsoft.com/office/drawing/2015/9/8/chartex" xmlns:cx2="http://schemas.microsoft.com/office/drawing/2015/10/21/chartex" xmlns:cx3="http://schemas.microsoft.com/office/drawing/2016/5/9/chartex" xmlns:cx4="http://schemas.microsoft.com/office/drawing/2016/5/10/chartex" xmlns:cx5="http://schemas.microsoft.com/office/drawing/2016/5/11/chartex" xmlns:cx6="http://schemas.microsoft.com/office/drawing/2016/5/12/chartex" xmlns:cx7="http://schemas.microsoft.com/office/drawing/2016/5/13/chartex" xmlns:cx8="http://schemas.microsoft.com/office/drawing/2016/5/14/chartex" xmlns:mc="http://schemas.openxmlformats.org/markup-compatibility/2006" xmlns:aink="http://schemas.microsoft.com/office/drawing/2016/ink" xmlns:am3d="http://schemas.microsoft.com/office/drawing/2017/model3d" xmlns:o="urn:schemas-microsoft-com:office:office" xmlns:oel="http://schemas.microsoft.com/office/2019/extlst" xmlns:r="http://schemas.openxmlformats.org/officeDocument/2006/relationships" xmlns:m="http://schemas.openxmlformats.org/officeDocument/2006/math" xmlns:v="urn:schemas-microsoft-com:vml" xmlns:wp14="http://schemas.microsoft.com/office/word/2010/wordprocessingDrawing" xmlns:wp="http://schemas.openxmlformats.org/drawingml/2006/wordprocessingDrawing" xmlns:w10="urn:schemas-microsoft-com:office:word" xmlns:w="http://schemas.openxmlformats.org/wordprocessingml/2006/main" xmlns:w14="http://schemas.microsoft.com/office/word/2010/wordml" xmlns:w15="http://schemas.microsoft.com/office/word/2012/wordml" xmlns:w16cex="http://schemas.microsoft.com/office/word/2018/wordml/cex" xmlns:w16cid="http://schemas.microsoft.com/office/word/2016/wordml/cid" xmlns:w16="http://schemas.microsoft.com/office/word/2018/wordml" xmlns:w16du="http://schemas.microsoft.com/office/word/2023/wordml/word16du" xmlns:w16sdtdh="http://schemas.microsoft.com/office/word/2020/wordml/sdtdatahash" xmlns:w16sdtfl="http://schemas.microsoft.com/office/word/2024/wordml/sdtformatlock" xmlns:w16se="http://schemas.microsoft.com/office/word/2015/wordml/symex" xmlns:wpg="http://schemas.microsoft.com/office/word/2010/wordprocessingGroup" xmlns:wpi="http://schemas.microsoft.com/office/word/2010/wordprocessingInk" xmlns:wne="http://schemas.microsoft.com/office/word/2006/wordml" xmlns:wps="http://schemas.microsoft.com/office/word/2010/wordprocessingShape" mc:Ignorable="w14 w15 w16se w16cid w16 w16cex w16sdtdh w16sdtfl w16du wp14">
   <w:body>
     <w:tbl>
       <w:tblPr>
-        <w:tblStyle w:val="GridTable1Light"/>
+        <w:tblStyle w:val="TabelKisi1Terang"/>
         <w:tblpPr w:leftFromText="180" w:rightFromText="180" w:vertAnchor="page" w:horzAnchor="margin" w:tblpY="2630"/>
         <w:tblW w:w="0" w:type="auto"/>
         <w:tblLook w:val="04A0" w:firstRow="1" w:lastRow="0" w:firstColumn="1" w:lastColumn="0" w:noHBand="0" w:noVBand="1"/>
@@ -49,9 +49,11 @@
               <w:jc w:val="center"/>
               <w:cnfStyle w:val="100000000000" w:firstRow="1" w:lastRow="0" w:firstColumn="0" w:lastColumn="0" w:oddVBand="0" w:evenVBand="0" w:oddHBand="0" w:evenHBand="0" w:firstRowFirstColumn="0" w:firstRowLastColumn="0" w:lastRowFirstColumn="0" w:lastRowLastColumn="0"/>
             </w:pPr>
+            <w:proofErr w:type="spellStart"/>
             <w:r>
               <w:t>Tanggal</w:t>
             </w:r>
+            <w:proofErr w:type="spellEnd"/>
           </w:p>
         </w:tc>
         <w:tc>
@@ -79,9 +81,11 @@
               <w:jc w:val="center"/>
               <w:cnfStyle w:val="100000000000" w:firstRow="1" w:lastRow="0" w:firstColumn="0" w:lastColumn="0" w:oddVBand="0" w:evenVBand="0" w:oddHBand="0" w:evenHBand="0" w:firstRowFirstColumn="0" w:firstRowLastColumn="0" w:lastRowFirstColumn="0" w:lastRowLastColumn="0"/>
             </w:pPr>
+            <w:proofErr w:type="spellStart"/>
             <w:r>
               <w:t>Produk</w:t>
             </w:r>
+            <w:proofErr w:type="spellEnd"/>
           </w:p>
         </w:tc>
         <w:tc>
@@ -140,7 +144,7 @@
               <w:cnfStyle w:val="100000000000" w:firstRow="1" w:lastRow="0" w:firstColumn="0" w:lastColumn="0" w:oddVBand="0" w:evenVBand="0" w:oddHBand="0" w:evenHBand="0" w:firstRowFirstColumn="0" w:firstRowLastColumn="0" w:lastRowFirstColumn="0" w:lastRowLastColumn="0"/>
             </w:pPr>
             <w:r>
-              <w:t>Jenis Pembayaran</w:t>
+              <w:t>No Nota</w:t>
             </w:r>
           </w:p>
         </w:tc>
@@ -175,7 +179,15 @@
               <w:cnfStyle w:val="000000000000" w:firstRow="0" w:lastRow="0" w:firstColumn="0" w:lastColumn="0" w:oddVBand="0" w:evenVBand="0" w:oddHBand="0" w:evenHBand="0" w:firstRowFirstColumn="0" w:firstRowLastColumn="0" w:lastRowFirstColumn="0" w:lastRowLastColumn="0"/>
             </w:pPr>
             <w:r>
-              <w:t>${tanggal}</w:t>
+              <w:t>${</w:t>
+            </w:r>
+            <w:proofErr w:type="spellStart"/>
+            <w:r>
+              <w:t>tanggal</w:t>
+            </w:r>
+            <w:proofErr w:type="spellEnd"/>
+            <w:r>
+              <w:t>}</w:t>
             </w:r>
           </w:p>
         </w:tc>
@@ -205,7 +217,15 @@
               <w:cnfStyle w:val="000000000000" w:firstRow="0" w:lastRow="0" w:firstColumn="0" w:lastColumn="0" w:oddVBand="0" w:evenVBand="0" w:oddHBand="0" w:evenHBand="0" w:firstRowFirstColumn="0" w:firstRowLastColumn="0" w:lastRowFirstColumn="0" w:lastRowLastColumn="0"/>
             </w:pPr>
             <w:r>
-              <w:t>${produk}</w:t>
+              <w:t>${</w:t>
+            </w:r>
+            <w:proofErr w:type="spellStart"/>
+            <w:r>
+              <w:t>produk</w:t>
+            </w:r>
+            <w:proofErr w:type="spellEnd"/>
+            <w:r>
+              <w:t>}</w:t>
             </w:r>
           </w:p>
         </w:tc>
@@ -235,7 +255,15 @@
               <w:cnfStyle w:val="000000000000" w:firstRow="0" w:lastRow="0" w:firstColumn="0" w:lastColumn="0" w:oddVBand="0" w:evenVBand="0" w:oddHBand="0" w:evenHBand="0" w:firstRowFirstColumn="0" w:firstRowLastColumn="0" w:lastRowFirstColumn="0" w:lastRowLastColumn="0"/>
             </w:pPr>
             <w:r>
-              <w:t>${harga}</w:t>
+              <w:t>${</w:t>
+            </w:r>
+            <w:proofErr w:type="spellStart"/>
+            <w:r>
+              <w:t>harga</w:t>
+            </w:r>
+            <w:proofErr w:type="spellEnd"/>
+            <w:r>
+              <w:t>}</w:t>
             </w:r>
           </w:p>
         </w:tc>
@@ -265,7 +293,15 @@
               <w:cnfStyle w:val="000000000000" w:firstRow="0" w:lastRow="0" w:firstColumn="0" w:lastColumn="0" w:oddVBand="0" w:evenVBand="0" w:oddHBand="0" w:evenHBand="0" w:firstRowFirstColumn="0" w:firstRowLastColumn="0" w:lastRowFirstColumn="0" w:lastRowLastColumn="0"/>
             </w:pPr>
             <w:r>
-              <w:t>${jenis_pembayaran}</w:t>
+              <w:t>${</w:t>
+            </w:r>
+            <w:proofErr w:type="spellStart"/>
+            <w:r>
+              <w:t>no_nota</w:t>
+            </w:r>
+            <w:proofErr w:type="spellEnd"/>
+            <w:r>
+              <w:t>}</w:t>
             </w:r>
           </w:p>
         </w:tc>
@@ -289,8 +325,13 @@
               <w:t>Total</w:t>
             </w:r>
             <w:r>
-              <w:t xml:space="preserve"> Keseluruhan</w:t>
-            </w:r>
+              <w:t xml:space="preserve"> </w:t>
+            </w:r>
+            <w:proofErr w:type="spellStart"/>
+            <w:r>
+              <w:t>Keseluruhan</w:t>
+            </w:r>
+            <w:proofErr w:type="spellEnd"/>
           </w:p>
         </w:tc>
         <w:tc>
@@ -305,7 +346,15 @@
               <w:cnfStyle w:val="000000000000" w:firstRow="0" w:lastRow="0" w:firstColumn="0" w:lastColumn="0" w:oddVBand="0" w:evenVBand="0" w:oddHBand="0" w:evenHBand="0" w:firstRowFirstColumn="0" w:firstRowLastColumn="0" w:lastRowFirstColumn="0" w:lastRowLastColumn="0"/>
             </w:pPr>
             <w:r>
-              <w:t>${total_keseluruhan}</w:t>
+              <w:t>${</w:t>
+            </w:r>
+            <w:proofErr w:type="spellStart"/>
+            <w:r>
+              <w:t>total_keseluruhan</w:t>
+            </w:r>
+            <w:proofErr w:type="spellEnd"/>
+            <w:r>
+              <w:t>}</w:t>
             </w:r>
           </w:p>
         </w:tc>
@@ -365,21 +414,29 @@
                         <w:txbxContent>
                           <w:p>
                             <w:pPr>
-                              <w:pStyle w:val="NoSpacing"/>
+                              <w:pStyle w:val="TidakAdaSpasi"/>
                               <w:rPr>
                                 <w:rFonts w:cstheme="minorHAnsi"/>
                               </w:rPr>
                             </w:pPr>
+                            <w:proofErr w:type="spellStart"/>
                             <w:r>
                               <w:rPr>
                                 <w:rFonts w:cstheme="minorHAnsi"/>
                               </w:rPr>
-                              <w:t>Manajemen,</w:t>
+                              <w:t>Manajemen</w:t>
+                            </w:r>
+                            <w:proofErr w:type="spellEnd"/>
+                            <w:r>
+                              <w:rPr>
+                                <w:rFonts w:cstheme="minorHAnsi"/>
+                              </w:rPr>
+                              <w:t>,</w:t>
                             </w:r>
                           </w:p>
                           <w:p>
                             <w:pPr>
-                              <w:pStyle w:val="NoSpacing"/>
+                              <w:pStyle w:val="TidakAdaSpasi"/>
                               <w:rPr>
                                 <w:rFonts w:cstheme="minorHAnsi"/>
                                 <w:b/>
@@ -392,12 +449,48 @@
                                 <w:b/>
                                 <w:bCs/>
                               </w:rPr>
-                              <w:t>PT. IndoSelo Lamtoro Agung</w:t>
+                              <w:t xml:space="preserve">PT. </w:t>
+                            </w:r>
+                            <w:proofErr w:type="spellStart"/>
+                            <w:r>
+                              <w:rPr>
+                                <w:rFonts w:cstheme="minorHAnsi"/>
+                                <w:b/>
+                                <w:bCs/>
+                              </w:rPr>
+                              <w:t>IndoSelo</w:t>
+                            </w:r>
+                            <w:proofErr w:type="spellEnd"/>
+                            <w:r>
+                              <w:rPr>
+                                <w:rFonts w:cstheme="minorHAnsi"/>
+                                <w:b/>
+                                <w:bCs/>
+                              </w:rPr>
+                              <w:t xml:space="preserve"> </w:t>
+                            </w:r>
+                            <w:proofErr w:type="spellStart"/>
+                            <w:r>
+                              <w:rPr>
+                                <w:rFonts w:cstheme="minorHAnsi"/>
+                                <w:b/>
+                                <w:bCs/>
+                              </w:rPr>
+                              <w:t>Lamtoro</w:t>
+                            </w:r>
+                            <w:proofErr w:type="spellEnd"/>
+                            <w:r>
+                              <w:rPr>
+                                <w:rFonts w:cstheme="minorHAnsi"/>
+                                <w:b/>
+                                <w:bCs/>
+                              </w:rPr>
+                              <w:t xml:space="preserve"> Agung</w:t>
                             </w:r>
                           </w:p>
                           <w:p>
                             <w:pPr>
-                              <w:pStyle w:val="NoSpacing"/>
+                              <w:pStyle w:val="TidakAdaSpasi"/>
                               <w:rPr>
                                 <w:rFonts w:cstheme="minorHAnsi"/>
                               </w:rPr>
@@ -405,7 +498,7 @@
                           </w:p>
                           <w:p>
                             <w:pPr>
-                              <w:pStyle w:val="NoSpacing"/>
+                              <w:pStyle w:val="TidakAdaSpasi"/>
                               <w:rPr>
                                 <w:rFonts w:cstheme="minorHAnsi"/>
                               </w:rPr>
@@ -413,7 +506,7 @@
                           </w:p>
                           <w:p>
                             <w:pPr>
-                              <w:pStyle w:val="NoSpacing"/>
+                              <w:pStyle w:val="TidakAdaSpasi"/>
                               <w:rPr>
                                 <w:rFonts w:cstheme="minorHAnsi"/>
                                 <w:b/>
@@ -428,15 +521,65 @@
                                 <w:bCs/>
                                 <w:u w:val="single"/>
                               </w:rPr>
-                              <w:t>Isa Bachroni, S.Kom., M.Eng.</w:t>
+                              <w:t xml:space="preserve">Isa </w:t>
+                            </w:r>
+                            <w:proofErr w:type="spellStart"/>
+                            <w:r>
+                              <w:rPr>
+                                <w:rFonts w:cstheme="minorHAnsi"/>
+                                <w:b/>
+                                <w:bCs/>
+                                <w:u w:val="single"/>
+                              </w:rPr>
+                              <w:t>Bachroni</w:t>
+                            </w:r>
+                            <w:proofErr w:type="spellEnd"/>
+                            <w:r>
+                              <w:rPr>
+                                <w:rFonts w:cstheme="minorHAnsi"/>
+                                <w:b/>
+                                <w:bCs/>
+                                <w:u w:val="single"/>
+                              </w:rPr>
+                              <w:t xml:space="preserve">, </w:t>
+                            </w:r>
+                            <w:proofErr w:type="spellStart"/>
+                            <w:proofErr w:type="gramStart"/>
+                            <w:r>
+                              <w:rPr>
+                                <w:rFonts w:cstheme="minorHAnsi"/>
+                                <w:b/>
+                                <w:bCs/>
+                                <w:u w:val="single"/>
+                              </w:rPr>
+                              <w:t>S.Kom</w:t>
+                            </w:r>
+                            <w:proofErr w:type="spellEnd"/>
+                            <w:proofErr w:type="gramEnd"/>
+                            <w:r>
+                              <w:rPr>
+                                <w:rFonts w:cstheme="minorHAnsi"/>
+                                <w:b/>
+                                <w:bCs/>
+                                <w:u w:val="single"/>
+                              </w:rPr>
+                              <w:t>., M.Eng.</w:t>
                             </w:r>
                           </w:p>
                           <w:p>
+                            <w:proofErr w:type="spellStart"/>
                             <w:r>
                               <w:rPr>
                                 <w:rFonts w:cstheme="minorHAnsi"/>
                               </w:rPr>
-                              <w:t>Direktur Utama</w:t>
+                              <w:t>Direktur</w:t>
+                            </w:r>
+                            <w:proofErr w:type="spellEnd"/>
+                            <w:r>
+                              <w:rPr>
+                                <w:rFonts w:cstheme="minorHAnsi"/>
+                              </w:rPr>
+                              <w:t xml:space="preserve"> Utama</w:t>
                             </w:r>
                           </w:p>
                         </w:txbxContent>
@@ -462,12 +605,12 @@
                 <v:stroke joinstyle="miter"/>
                 <v:path gradientshapeok="t" o:connecttype="rect"/>
               </v:shapetype>
-              <v:shape id="Text Box 2" o:spid="_x0000_s1026" type="#_x0000_t202" style="position:absolute;margin-left:308pt;margin-top:.3pt;width:145.5pt;height:110.6pt;z-index:251659264;visibility:visible;mso-wrap-style:square;mso-width-percent:0;mso-height-percent:200;mso-wrap-distance-left:9pt;mso-wrap-distance-top:3.6pt;mso-wrap-distance-right:9pt;mso-wrap-distance-bottom:3.6pt;mso-position-horizontal:absolute;mso-position-horizontal-relative:margin;mso-position-vertical:absolute;mso-position-vertical-relative:text;mso-width-percent:0;mso-height-percent:200;mso-width-relative:margin;mso-height-relative:margin;v-text-anchor:top" o:gfxdata="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" strokecolor="white [3212]">
+              <v:shape id="Text Box 2" o:spid="_x0000_s1026" type="#_x0000_t202" style="position:absolute;margin-left:308pt;margin-top:.3pt;width:145.5pt;height:110.6pt;z-index:251659264;visibility:visible;mso-wrap-style:square;mso-width-percent:0;mso-height-percent:200;mso-wrap-distance-left:9pt;mso-wrap-distance-top:3.6pt;mso-wrap-distance-right:9pt;mso-wrap-distance-bottom:3.6pt;mso-position-horizontal:absolute;mso-position-horizontal-relative:margin;mso-position-vertical:absolute;mso-position-vertical-relative:text;mso-width-percent:0;mso-height-percent:200;mso-width-relative:margin;mso-height-relative:margin;v-text-anchor:top" o:gfxdata="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" strokecolor="white [3212]">
                 <v:textbox style="mso-fit-shape-to-text:t">
                   <w:txbxContent>
                     <w:p>
                       <w:pPr>
-                        <w:pStyle w:val="NoSpacing"/>
+                        <w:pStyle w:val="TidakAdaSpasi"/>
                         <w:rPr>
                           <w:rFonts w:cstheme="minorHAnsi"/>
                         </w:rPr>
@@ -489,7 +632,7 @@
                     </w:p>
                     <w:p>
                       <w:pPr>
-                        <w:pStyle w:val="NoSpacing"/>
+                        <w:pStyle w:val="TidakAdaSpasi"/>
                         <w:rPr>
                           <w:rFonts w:cstheme="minorHAnsi"/>
                           <w:b/>
@@ -543,7 +686,7 @@
                     </w:p>
                     <w:p>
                       <w:pPr>
-                        <w:pStyle w:val="NoSpacing"/>
+                        <w:pStyle w:val="TidakAdaSpasi"/>
                         <w:rPr>
                           <w:rFonts w:cstheme="minorHAnsi"/>
                         </w:rPr>
@@ -551,7 +694,7 @@
                     </w:p>
                     <w:p>
                       <w:pPr>
-                        <w:pStyle w:val="NoSpacing"/>
+                        <w:pStyle w:val="TidakAdaSpasi"/>
                         <w:rPr>
                           <w:rFonts w:cstheme="minorHAnsi"/>
                         </w:rPr>
@@ -559,7 +702,7 @@
                     </w:p>
                     <w:p>
                       <w:pPr>
-                        <w:pStyle w:val="NoSpacing"/>
+                        <w:pStyle w:val="TidakAdaSpasi"/>
                         <w:rPr>
                           <w:rFonts w:cstheme="minorHAnsi"/>
                           <w:b/>
@@ -656,7 +799,7 @@
 </file>
 
 <file path=word/endnotes.xml><?xml version="1.0" encoding="utf-8"?>
-<w:endnotes xmlns:wpc="http://schemas.microsoft.com/office/word/2010/wordprocessingCanvas" xmlns:cx="http://schemas.microsoft.com/office/drawing/2014/chartex" xmlns:cx1="http://schemas.microsoft.com/office/drawing/2015/9/8/chartex" xmlns:cx2="http://schemas.microsoft.com/office/drawing/2015/10/21/chartex" xmlns:cx3="http://schemas.microsoft.com/office/drawing/2016/5/9/chartex" xmlns:cx4="http://schemas.microsoft.com/office/drawing/2016/5/10/chartex" xmlns:cx5="http://schemas.microsoft.com/office/drawing/2016/5/11/chartex" xmlns:cx6="http://schemas.microsoft.com/office/drawing/2016/5/12/chartex" xmlns:cx7="http://schemas.microsoft.com/office/drawing/2016/5/13/chartex" xmlns:cx8="http://schemas.microsoft.com/office/drawing/2016/5/14/chartex" xmlns:mc="http://schemas.openxmlformats.org/markup-compatibility/2006" xmlns:aink="http://schemas.microsoft.com/office/drawing/2016/ink" xmlns:am3d="http://schemas.microsoft.com/office/drawing/2017/model3d" xmlns:o="urn:schemas-microsoft-com:office:office" xmlns:r="http://schemas.openxmlformats.org/officeDocument/2006/relationships" xmlns:m="http://schemas.openxmlformats.org/officeDocument/2006/math" xmlns:v="urn:schemas-microsoft-com:vml" xmlns:wp14="http://schemas.microsoft.com/office/word/2010/wordprocessingDrawing" xmlns:wp="http://schemas.openxmlformats.org/drawingml/2006/wordprocessingDrawing" xmlns:w10="urn:schemas-microsoft-com:office:word" xmlns:w="http://schemas.openxmlformats.org/wordprocessingml/2006/main" xmlns:w14="http://schemas.microsoft.com/office/word/2010/wordml" xmlns:w15="http://schemas.microsoft.com/office/word/2012/wordml" xmlns:w16cex="http://schemas.microsoft.com/office/word/2018/wordml/cex" xmlns:w16cid="http://schemas.microsoft.com/office/word/2016/wordml/cid" xmlns:w16="http://schemas.microsoft.com/office/word/2018/wordml" xmlns:w16sdtdh="http://schemas.microsoft.com/office/word/2020/wordml/sdtdatahash" xmlns:w16se="http://schemas.microsoft.com/office/word/2015/wordml/symex" xmlns:wpg="http://schemas.microsoft.com/office/word/2010/wordprocessingGroup" xmlns:wpi="http://schemas.microsoft.com/office/word/2010/wordprocessingInk" xmlns:wne="http://schemas.microsoft.com/office/word/2006/wordml" xmlns:wps="http://schemas.microsoft.com/office/word/2010/wordprocessingShape" mc:Ignorable="w14 w15 w16se w16cid w16 w16cex w16sdtdh wp14">
+<w:endnotes xmlns:wpc="http://schemas.microsoft.com/office/word/2010/wordprocessingCanvas" xmlns:cx="http://schemas.microsoft.com/office/drawing/2014/chartex" xmlns:cx1="http://schemas.microsoft.com/office/drawing/2015/9/8/chartex" xmlns:cx2="http://schemas.microsoft.com/office/drawing/2015/10/21/chartex" xmlns:cx3="http://schemas.microsoft.com/office/drawing/2016/5/9/chartex" xmlns:cx4="http://schemas.microsoft.com/office/drawing/2016/5/10/chartex" xmlns:cx5="http://schemas.microsoft.com/office/drawing/2016/5/11/chartex" xmlns:cx6="http://schemas.microsoft.com/office/drawing/2016/5/12/chartex" xmlns:cx7="http://schemas.microsoft.com/office/drawing/2016/5/13/chartex" xmlns:cx8="http://schemas.microsoft.com/office/drawing/2016/5/14/chartex" xmlns:mc="http://schemas.openxmlformats.org/markup-compatibility/2006" xmlns:aink="http://schemas.microsoft.com/office/drawing/2016/ink" xmlns:am3d="http://schemas.microsoft.com/office/drawing/2017/model3d" xmlns:o="urn:schemas-microsoft-com:office:office" xmlns:oel="http://schemas.microsoft.com/office/2019/extlst" xmlns:r="http://schemas.openxmlformats.org/officeDocument/2006/relationships" xmlns:m="http://schemas.openxmlformats.org/officeDocument/2006/math" xmlns:v="urn:schemas-microsoft-com:vml" xmlns:wp14="http://schemas.microsoft.com/office/word/2010/wordprocessingDrawing" xmlns:wp="http://schemas.openxmlformats.org/drawingml/2006/wordprocessingDrawing" xmlns:w10="urn:schemas-microsoft-com:office:word" xmlns:w="http://schemas.openxmlformats.org/wordprocessingml/2006/main" xmlns:w14="http://schemas.microsoft.com/office/word/2010/wordml" xmlns:w15="http://schemas.microsoft.com/office/word/2012/wordml" xmlns:w16cex="http://schemas.microsoft.com/office/word/2018/wordml/cex" xmlns:w16cid="http://schemas.microsoft.com/office/word/2016/wordml/cid" xmlns:w16="http://schemas.microsoft.com/office/word/2018/wordml" xmlns:w16du="http://schemas.microsoft.com/office/word/2023/wordml/word16du" xmlns:w16sdtdh="http://schemas.microsoft.com/office/word/2020/wordml/sdtdatahash" xmlns:w16sdtfl="http://schemas.microsoft.com/office/word/2024/wordml/sdtformatlock" xmlns:w16se="http://schemas.microsoft.com/office/word/2015/wordml/symex" xmlns:wpg="http://schemas.microsoft.com/office/word/2010/wordprocessingGroup" xmlns:wpi="http://schemas.microsoft.com/office/word/2010/wordprocessingInk" xmlns:wne="http://schemas.microsoft.com/office/word/2006/wordml" xmlns:wps="http://schemas.microsoft.com/office/word/2010/wordprocessingShape" mc:Ignorable="w14 w15 w16se w16cid w16 w16cex w16sdtdh w16sdtfl w16du wp14">
   <w:endnote w:type="separator" w:id="-1">
     <w:p>
       <w:pPr>
@@ -681,7 +824,7 @@
 </file>
 
 <file path=word/footnotes.xml><?xml version="1.0" encoding="utf-8"?>
-<w:footnotes xmlns:wpc="http://schemas.microsoft.com/office/word/2010/wordprocessingCanvas" xmlns:cx="http://schemas.microsoft.com/office/drawing/2014/chartex" xmlns:cx1="http://schemas.microsoft.com/office/drawing/2015/9/8/chartex" xmlns:cx2="http://schemas.microsoft.com/office/drawing/2015/10/21/chartex" xmlns:cx3="http://schemas.microsoft.com/office/drawing/2016/5/9/chartex" xmlns:cx4="http://schemas.microsoft.com/office/drawing/2016/5/10/chartex" xmlns:cx5="http://schemas.microsoft.com/office/drawing/2016/5/11/chartex" xmlns:cx6="http://schemas.microsoft.com/office/drawing/2016/5/12/chartex" xmlns:cx7="http://schemas.microsoft.com/office/drawing/2016/5/13/chartex" xmlns:cx8="http://schemas.microsoft.com/office/drawing/2016/5/14/chartex" xmlns:mc="http://schemas.openxmlformats.org/markup-compatibility/2006" xmlns:aink="http://schemas.microsoft.com/office/drawing/2016/ink" xmlns:am3d="http://schemas.microsoft.com/office/drawing/2017/model3d" xmlns:o="urn:schemas-microsoft-com:office:office" xmlns:r="http://schemas.openxmlformats.org/officeDocument/2006/relationships" xmlns:m="http://schemas.openxmlformats.org/officeDocument/2006/math" xmlns:v="urn:schemas-microsoft-com:vml" xmlns:wp14="http://schemas.microsoft.com/office/word/2010/wordprocessingDrawing" xmlns:wp="http://schemas.openxmlformats.org/drawingml/2006/wordprocessingDrawing" xmlns:w10="urn:schemas-microsoft-com:office:word" xmlns:w="http://schemas.openxmlformats.org/wordprocessingml/2006/main" xmlns:w14="http://schemas.microsoft.com/office/word/2010/wordml" xmlns:w15="http://schemas.microsoft.com/office/word/2012/wordml" xmlns:w16cex="http://schemas.microsoft.com/office/word/2018/wordml/cex" xmlns:w16cid="http://schemas.microsoft.com/office/word/2016/wordml/cid" xmlns:w16="http://schemas.microsoft.com/office/word/2018/wordml" xmlns:w16sdtdh="http://schemas.microsoft.com/office/word/2020/wordml/sdtdatahash" xmlns:w16se="http://schemas.microsoft.com/office/word/2015/wordml/symex" xmlns:wpg="http://schemas.microsoft.com/office/word/2010/wordprocessingGroup" xmlns:wpi="http://schemas.microsoft.com/office/word/2010/wordprocessingInk" xmlns:wne="http://schemas.microsoft.com/office/word/2006/wordml" xmlns:wps="http://schemas.microsoft.com/office/word/2010/wordprocessingShape" mc:Ignorable="w14 w15 w16se w16cid w16 w16cex w16sdtdh wp14">
+<w:footnotes xmlns:wpc="http://schemas.microsoft.com/office/word/2010/wordprocessingCanvas" xmlns:cx="http://schemas.microsoft.com/office/drawing/2014/chartex" xmlns:cx1="http://schemas.microsoft.com/office/drawing/2015/9/8/chartex" xmlns:cx2="http://schemas.microsoft.com/office/drawing/2015/10/21/chartex" xmlns:cx3="http://schemas.microsoft.com/office/drawing/2016/5/9/chartex" xmlns:cx4="http://schemas.microsoft.com/office/drawing/2016/5/10/chartex" xmlns:cx5="http://schemas.microsoft.com/office/drawing/2016/5/11/chartex" xmlns:cx6="http://schemas.microsoft.com/office/drawing/2016/5/12/chartex" xmlns:cx7="http://schemas.microsoft.com/office/drawing/2016/5/13/chartex" xmlns:cx8="http://schemas.microsoft.com/office/drawing/2016/5/14/chartex" xmlns:mc="http://schemas.openxmlformats.org/markup-compatibility/2006" xmlns:aink="http://schemas.microsoft.com/office/drawing/2016/ink" xmlns:am3d="http://schemas.microsoft.com/office/drawing/2017/model3d" xmlns:o="urn:schemas-microsoft-com:office:office" xmlns:oel="http://schemas.microsoft.com/office/2019/extlst" xmlns:r="http://schemas.openxmlformats.org/officeDocument/2006/relationships" xmlns:m="http://schemas.openxmlformats.org/officeDocument/2006/math" xmlns:v="urn:schemas-microsoft-com:vml" xmlns:wp14="http://schemas.microsoft.com/office/word/2010/wordprocessingDrawing" xmlns:wp="http://schemas.openxmlformats.org/drawingml/2006/wordprocessingDrawing" xmlns:w10="urn:schemas-microsoft-com:office:word" xmlns:w="http://schemas.openxmlformats.org/wordprocessingml/2006/main" xmlns:w14="http://schemas.microsoft.com/office/word/2010/wordml" xmlns:w15="http://schemas.microsoft.com/office/word/2012/wordml" xmlns:w16cex="http://schemas.microsoft.com/office/word/2018/wordml/cex" xmlns:w16cid="http://schemas.microsoft.com/office/word/2016/wordml/cid" xmlns:w16="http://schemas.microsoft.com/office/word/2018/wordml" xmlns:w16du="http://schemas.microsoft.com/office/word/2023/wordml/word16du" xmlns:w16sdtdh="http://schemas.microsoft.com/office/word/2020/wordml/sdtdatahash" xmlns:w16sdtfl="http://schemas.microsoft.com/office/word/2024/wordml/sdtformatlock" xmlns:w16se="http://schemas.microsoft.com/office/word/2015/wordml/symex" xmlns:wpg="http://schemas.microsoft.com/office/word/2010/wordprocessingGroup" xmlns:wpi="http://schemas.microsoft.com/office/word/2010/wordprocessingInk" xmlns:wne="http://schemas.microsoft.com/office/word/2006/wordml" xmlns:wps="http://schemas.microsoft.com/office/word/2010/wordprocessingShape" mc:Ignorable="w14 w15 w16se w16cid w16 w16cex w16sdtdh w16sdtfl w16du wp14">
   <w:footnote w:type="separator" w:id="-1">
     <w:p>
       <w:pPr>
@@ -706,10 +849,10 @@
 </file>
 
 <file path=word/header1.xml><?xml version="1.0" encoding="utf-8"?>
-<w:hdr xmlns:wpc="http://schemas.microsoft.com/office/word/2010/wordprocessingCanvas" xmlns:cx="http://schemas.microsoft.com/office/drawing/2014/chartex" xmlns:cx1="http://schemas.microsoft.com/office/drawing/2015/9/8/chartex" xmlns:cx2="http://schemas.microsoft.com/office/drawing/2015/10/21/chartex" xmlns:cx3="http://schemas.microsoft.com/office/drawing/2016/5/9/chartex" xmlns:cx4="http://schemas.microsoft.com/office/drawing/2016/5/10/chartex" xmlns:cx5="http://schemas.microsoft.com/office/drawing/2016/5/11/chartex" xmlns:cx6="http://schemas.microsoft.com/office/drawing/2016/5/12/chartex" xmlns:cx7="http://schemas.microsoft.com/office/drawing/2016/5/13/chartex" xmlns:cx8="http://schemas.microsoft.com/office/drawing/2016/5/14/chartex" xmlns:mc="http://schemas.openxmlformats.org/markup-compatibility/2006" xmlns:aink="http://schemas.microsoft.com/office/drawing/2016/ink" xmlns:am3d="http://schemas.microsoft.com/office/drawing/2017/model3d" xmlns:o="urn:schemas-microsoft-com:office:office" xmlns:r="http://schemas.openxmlformats.org/officeDocument/2006/relationships" xmlns:m="http://schemas.openxmlformats.org/officeDocument/2006/math" xmlns:v="urn:schemas-microsoft-com:vml" xmlns:wp14="http://schemas.microsoft.com/office/word/2010/wordprocessingDrawing" xmlns:wp="http://schemas.openxmlformats.org/drawingml/2006/wordprocessingDrawing" xmlns:w10="urn:schemas-microsoft-com:office:word" xmlns:w="http://schemas.openxmlformats.org/wordprocessingml/2006/main" xmlns:w14="http://schemas.microsoft.com/office/word/2010/wordml" xmlns:w15="http://schemas.microsoft.com/office/word/2012/wordml" xmlns:w16cex="http://schemas.microsoft.com/office/word/2018/wordml/cex" xmlns:w16cid="http://schemas.microsoft.com/office/word/2016/wordml/cid" xmlns:w16="http://schemas.microsoft.com/office/word/2018/wordml" xmlns:w16sdtdh="http://schemas.microsoft.com/office/word/2020/wordml/sdtdatahash" xmlns:w16se="http://schemas.microsoft.com/office/word/2015/wordml/symex" xmlns:wpg="http://schemas.microsoft.com/office/word/2010/wordprocessingGroup" xmlns:wpi="http://schemas.microsoft.com/office/word/2010/wordprocessingInk" xmlns:wne="http://schemas.microsoft.com/office/word/2006/wordml" xmlns:wps="http://schemas.microsoft.com/office/word/2010/wordprocessingShape" mc:Ignorable="w14 w15 w16se w16cid w16 w16cex w16sdtdh wp14">
+<w:hdr xmlns:wpc="http://schemas.microsoft.com/office/word/2010/wordprocessingCanvas" xmlns:cx="http://schemas.microsoft.com/office/drawing/2014/chartex" xmlns:cx1="http://schemas.microsoft.com/office/drawing/2015/9/8/chartex" xmlns:cx2="http://schemas.microsoft.com/office/drawing/2015/10/21/chartex" xmlns:cx3="http://schemas.microsoft.com/office/drawing/2016/5/9/chartex" xmlns:cx4="http://schemas.microsoft.com/office/drawing/2016/5/10/chartex" xmlns:cx5="http://schemas.microsoft.com/office/drawing/2016/5/11/chartex" xmlns:cx6="http://schemas.microsoft.com/office/drawing/2016/5/12/chartex" xmlns:cx7="http://schemas.microsoft.com/office/drawing/2016/5/13/chartex" xmlns:cx8="http://schemas.microsoft.com/office/drawing/2016/5/14/chartex" xmlns:mc="http://schemas.openxmlformats.org/markup-compatibility/2006" xmlns:aink="http://schemas.microsoft.com/office/drawing/2016/ink" xmlns:am3d="http://schemas.microsoft.com/office/drawing/2017/model3d" xmlns:o="urn:schemas-microsoft-com:office:office" xmlns:oel="http://schemas.microsoft.com/office/2019/extlst" xmlns:r="http://schemas.openxmlformats.org/officeDocument/2006/relationships" xmlns:m="http://schemas.openxmlformats.org/officeDocument/2006/math" xmlns:v="urn:schemas-microsoft-com:vml" xmlns:wp14="http://schemas.microsoft.com/office/word/2010/wordprocessingDrawing" xmlns:wp="http://schemas.openxmlformats.org/drawingml/2006/wordprocessingDrawing" xmlns:w10="urn:schemas-microsoft-com:office:word" xmlns:w="http://schemas.openxmlformats.org/wordprocessingml/2006/main" xmlns:w14="http://schemas.microsoft.com/office/word/2010/wordml" xmlns:w15="http://schemas.microsoft.com/office/word/2012/wordml" xmlns:w16cex="http://schemas.microsoft.com/office/word/2018/wordml/cex" xmlns:w16cid="http://schemas.microsoft.com/office/word/2016/wordml/cid" xmlns:w16="http://schemas.microsoft.com/office/word/2018/wordml" xmlns:w16du="http://schemas.microsoft.com/office/word/2023/wordml/word16du" xmlns:w16sdtdh="http://schemas.microsoft.com/office/word/2020/wordml/sdtdatahash" xmlns:w16sdtfl="http://schemas.microsoft.com/office/word/2024/wordml/sdtformatlock" xmlns:w16se="http://schemas.microsoft.com/office/word/2015/wordml/symex" xmlns:wpg="http://schemas.microsoft.com/office/word/2010/wordprocessingGroup" xmlns:wpi="http://schemas.microsoft.com/office/word/2010/wordprocessingInk" xmlns:wne="http://schemas.microsoft.com/office/word/2006/wordml" xmlns:wps="http://schemas.microsoft.com/office/word/2010/wordprocessingShape" mc:Ignorable="w14 w15 w16se w16cid w16 w16cex w16sdtdh w16sdtfl w16du wp14">
   <w:tbl>
     <w:tblPr>
-      <w:tblStyle w:val="TableGrid"/>
+      <w:tblStyle w:val="KisiTabel"/>
       <w:tblpPr w:leftFromText="180" w:rightFromText="180" w:vertAnchor="text" w:horzAnchor="margin" w:tblpY="145"/>
       <w:tblW w:w="0" w:type="auto"/>
       <w:tblBorders>
@@ -827,7 +970,51 @@
               <w:sz w:val="36"/>
               <w:szCs w:val="36"/>
             </w:rPr>
-            <w:t>PT. IndoSelo Lamtoro Agung</w:t>
+            <w:t xml:space="preserve">PT. </w:t>
+          </w:r>
+          <w:proofErr w:type="spellStart"/>
+          <w:r>
+            <w:rPr>
+              <w:rFonts w:ascii="Times New Roman" w:hAnsi="Times New Roman" w:cs="Times New Roman"/>
+              <w:b/>
+              <w:bCs/>
+              <w:sz w:val="36"/>
+              <w:szCs w:val="36"/>
+            </w:rPr>
+            <w:t>IndoSelo</w:t>
+          </w:r>
+          <w:proofErr w:type="spellEnd"/>
+          <w:r>
+            <w:rPr>
+              <w:rFonts w:ascii="Times New Roman" w:hAnsi="Times New Roman" w:cs="Times New Roman"/>
+              <w:b/>
+              <w:bCs/>
+              <w:sz w:val="36"/>
+              <w:szCs w:val="36"/>
+            </w:rPr>
+            <w:t xml:space="preserve"> </w:t>
+          </w:r>
+          <w:proofErr w:type="spellStart"/>
+          <w:r>
+            <w:rPr>
+              <w:rFonts w:ascii="Times New Roman" w:hAnsi="Times New Roman" w:cs="Times New Roman"/>
+              <w:b/>
+              <w:bCs/>
+              <w:sz w:val="36"/>
+              <w:szCs w:val="36"/>
+            </w:rPr>
+            <w:t>Lamtoro</w:t>
+          </w:r>
+          <w:proofErr w:type="spellEnd"/>
+          <w:r>
+            <w:rPr>
+              <w:rFonts w:ascii="Times New Roman" w:hAnsi="Times New Roman" w:cs="Times New Roman"/>
+              <w:b/>
+              <w:bCs/>
+              <w:sz w:val="36"/>
+              <w:szCs w:val="36"/>
+            </w:rPr>
+            <w:t xml:space="preserve"> Agung</w:t>
           </w:r>
         </w:p>
         <w:p>
@@ -842,7 +1029,49 @@
             <w:rPr>
               <w:rFonts w:ascii="Times New Roman" w:hAnsi="Times New Roman" w:cs="Times New Roman"/>
             </w:rPr>
-            <w:t>Jalan Sengon Rt. 02 Rw. 04, Kelurahan Tritih Kulon,</w:t>
+            <w:t xml:space="preserve">Jalan Sengon Rt. 02 </w:t>
+          </w:r>
+          <w:proofErr w:type="spellStart"/>
+          <w:r>
+            <w:rPr>
+              <w:rFonts w:ascii="Times New Roman" w:hAnsi="Times New Roman" w:cs="Times New Roman"/>
+            </w:rPr>
+            <w:t>Rw</w:t>
+          </w:r>
+          <w:proofErr w:type="spellEnd"/>
+          <w:r>
+            <w:rPr>
+              <w:rFonts w:ascii="Times New Roman" w:hAnsi="Times New Roman" w:cs="Times New Roman"/>
+            </w:rPr>
+            <w:t xml:space="preserve">. 04, </w:t>
+          </w:r>
+          <w:proofErr w:type="spellStart"/>
+          <w:r>
+            <w:rPr>
+              <w:rFonts w:ascii="Times New Roman" w:hAnsi="Times New Roman" w:cs="Times New Roman"/>
+            </w:rPr>
+            <w:t>Kelurahan</w:t>
+          </w:r>
+          <w:proofErr w:type="spellEnd"/>
+          <w:r>
+            <w:rPr>
+              <w:rFonts w:ascii="Times New Roman" w:hAnsi="Times New Roman" w:cs="Times New Roman"/>
+            </w:rPr>
+            <w:t xml:space="preserve"> </w:t>
+          </w:r>
+          <w:proofErr w:type="spellStart"/>
+          <w:r>
+            <w:rPr>
+              <w:rFonts w:ascii="Times New Roman" w:hAnsi="Times New Roman" w:cs="Times New Roman"/>
+            </w:rPr>
+            <w:t>Tritih</w:t>
+          </w:r>
+          <w:proofErr w:type="spellEnd"/>
+          <w:r>
+            <w:rPr>
+              <w:rFonts w:ascii="Times New Roman" w:hAnsi="Times New Roman" w:cs="Times New Roman"/>
+            </w:rPr>
+            <w:t xml:space="preserve"> Kulon,</w:t>
           </w:r>
           <w:r>
             <w:rPr>
@@ -850,11 +1079,33 @@
             </w:rPr>
             <w:br/>
           </w:r>
+          <w:proofErr w:type="spellStart"/>
           <w:r>
             <w:rPr>
               <w:rFonts w:ascii="Times New Roman" w:hAnsi="Times New Roman" w:cs="Times New Roman"/>
             </w:rPr>
-            <w:t>Kecamatan Cilacap Utara</w:t>
+            <w:t>Kecamatan</w:t>
+          </w:r>
+          <w:proofErr w:type="spellEnd"/>
+          <w:r>
+            <w:rPr>
+              <w:rFonts w:ascii="Times New Roman" w:hAnsi="Times New Roman" w:cs="Times New Roman"/>
+            </w:rPr>
+            <w:t xml:space="preserve"> </w:t>
+          </w:r>
+          <w:proofErr w:type="spellStart"/>
+          <w:r>
+            <w:rPr>
+              <w:rFonts w:ascii="Times New Roman" w:hAnsi="Times New Roman" w:cs="Times New Roman"/>
+            </w:rPr>
+            <w:t>Cilacap</w:t>
+          </w:r>
+          <w:proofErr w:type="spellEnd"/>
+          <w:r>
+            <w:rPr>
+              <w:rFonts w:ascii="Times New Roman" w:hAnsi="Times New Roman" w:cs="Times New Roman"/>
+            </w:rPr>
+            <w:t xml:space="preserve"> Utara</w:t>
           </w:r>
         </w:p>
       </w:tc>
@@ -869,7 +1120,7 @@
 </file>
 
 <file path=word/styles.xml><?xml version="1.0" encoding="utf-8"?>
-<w:styles xmlns:mc="http://schemas.openxmlformats.org/markup-compatibility/2006" xmlns:r="http://schemas.openxmlformats.org/officeDocument/2006/relationships" xmlns:w="http://schemas.openxmlformats.org/wordprocessingml/2006/main" xmlns:w14="http://schemas.microsoft.com/office/word/2010/wordml" xmlns:w15="http://schemas.microsoft.com/office/word/2012/wordml" xmlns:w16cex="http://schemas.microsoft.com/office/word/2018/wordml/cex" xmlns:w16cid="http://schemas.microsoft.com/office/word/2016/wordml/cid" xmlns:w16="http://schemas.microsoft.com/office/word/2018/wordml" xmlns:w16sdtdh="http://schemas.microsoft.com/office/word/2020/wordml/sdtdatahash" xmlns:w16se="http://schemas.microsoft.com/office/word/2015/wordml/symex" mc:Ignorable="w14 w15 w16se w16cid w16 w16cex w16sdtdh">
+<w:styles xmlns:mc="http://schemas.openxmlformats.org/markup-compatibility/2006" xmlns:r="http://schemas.openxmlformats.org/officeDocument/2006/relationships" xmlns:w="http://schemas.openxmlformats.org/wordprocessingml/2006/main" xmlns:w14="http://schemas.microsoft.com/office/word/2010/wordml" xmlns:w15="http://schemas.microsoft.com/office/word/2012/wordml" xmlns:w16cex="http://schemas.microsoft.com/office/word/2018/wordml/cex" xmlns:w16cid="http://schemas.microsoft.com/office/word/2016/wordml/cid" xmlns:w16="http://schemas.microsoft.com/office/word/2018/wordml" xmlns:w16du="http://schemas.microsoft.com/office/word/2023/wordml/word16du" xmlns:w16sdtdh="http://schemas.microsoft.com/office/word/2020/wordml/sdtdatahash" xmlns:w16sdtfl="http://schemas.microsoft.com/office/word/2024/wordml/sdtformatlock" xmlns:w16se="http://schemas.microsoft.com/office/word/2015/wordml/symex" mc:Ignorable="w14 w15 w16se w16cid w16 w16cex w16sdtdh w16sdtfl w16du">
   <w:docDefaults>
     <w:rPrDefault>
       <w:rPr>
@@ -1267,13 +1518,13 @@
     <w:name w:val="Normal"/>
     <w:qFormat/>
   </w:style>
-  <w:style w:type="character" w:default="1" w:styleId="DefaultParagraphFont">
+  <w:style w:type="character" w:default="1" w:styleId="FontParagrafDefault">
     <w:name w:val="Default Paragraph Font"/>
     <w:uiPriority w:val="1"/>
     <w:semiHidden/>
     <w:unhideWhenUsed/>
   </w:style>
-  <w:style w:type="table" w:default="1" w:styleId="TableNormal">
+  <w:style w:type="table" w:default="1" w:styleId="TabelNormal">
     <w:name w:val="Normal Table"/>
     <w:uiPriority w:val="99"/>
     <w:semiHidden/>
@@ -1288,13 +1539,13 @@
       </w:tblCellMar>
     </w:tblPr>
   </w:style>
-  <w:style w:type="numbering" w:default="1" w:styleId="NoList">
+  <w:style w:type="numbering" w:default="1" w:styleId="TidakAdaDaftar">
     <w:name w:val="No List"/>
     <w:uiPriority w:val="99"/>
     <w:semiHidden/>
     <w:unhideWhenUsed/>
   </w:style>
-  <w:style w:type="paragraph" w:styleId="NoSpacing">
+  <w:style w:type="paragraph" w:styleId="TidakAdaSpasi">
     <w:name w:val="No Spacing"/>
     <w:uiPriority w:val="1"/>
     <w:qFormat/>
@@ -1306,7 +1557,7 @@
   <w:style w:type="paragraph" w:styleId="Header">
     <w:name w:val="header"/>
     <w:basedOn w:val="Normal"/>
-    <w:link w:val="HeaderChar"/>
+    <w:link w:val="HeaderKAR"/>
     <w:uiPriority w:val="99"/>
     <w:unhideWhenUsed/>
     <w:rsid w:val="00BA68BA"/>
@@ -1318,9 +1569,9 @@
       <w:spacing w:after="0" w:line="240" w:lineRule="auto"/>
     </w:pPr>
   </w:style>
-  <w:style w:type="character" w:customStyle="1" w:styleId="HeaderChar">
-    <w:name w:val="Header Char"/>
-    <w:basedOn w:val="DefaultParagraphFont"/>
+  <w:style w:type="character" w:customStyle="1" w:styleId="HeaderKAR">
+    <w:name w:val="Header KAR"/>
+    <w:basedOn w:val="FontParagrafDefault"/>
     <w:link w:val="Header"/>
     <w:uiPriority w:val="99"/>
     <w:rsid w:val="00BA68BA"/>
@@ -1328,7 +1579,7 @@
   <w:style w:type="paragraph" w:styleId="Footer">
     <w:name w:val="footer"/>
     <w:basedOn w:val="Normal"/>
-    <w:link w:val="FooterChar"/>
+    <w:link w:val="FooterKAR"/>
     <w:uiPriority w:val="99"/>
     <w:unhideWhenUsed/>
     <w:rsid w:val="00BA68BA"/>
@@ -1340,16 +1591,16 @@
       <w:spacing w:after="0" w:line="240" w:lineRule="auto"/>
     </w:pPr>
   </w:style>
-  <w:style w:type="character" w:customStyle="1" w:styleId="FooterChar">
-    <w:name w:val="Footer Char"/>
-    <w:basedOn w:val="DefaultParagraphFont"/>
+  <w:style w:type="character" w:customStyle="1" w:styleId="FooterKAR">
+    <w:name w:val="Footer KAR"/>
+    <w:basedOn w:val="FontParagrafDefault"/>
     <w:link w:val="Footer"/>
     <w:uiPriority w:val="99"/>
     <w:rsid w:val="00BA68BA"/>
   </w:style>
-  <w:style w:type="table" w:styleId="TableGrid">
+  <w:style w:type="table" w:styleId="KisiTabel">
     <w:name w:val="Table Grid"/>
-    <w:basedOn w:val="TableNormal"/>
+    <w:basedOn w:val="TabelNormal"/>
     <w:uiPriority w:val="39"/>
     <w:rsid w:val="00BA68BA"/>
     <w:pPr>
@@ -1366,9 +1617,9 @@
       </w:tblBorders>
     </w:tblPr>
   </w:style>
-  <w:style w:type="table" w:styleId="GridTable1Light">
+  <w:style w:type="table" w:styleId="TabelKisi1Terang">
     <w:name w:val="Grid Table 1 Light"/>
-    <w:basedOn w:val="TableNormal"/>
+    <w:basedOn w:val="TabelNormal"/>
     <w:uiPriority w:val="46"/>
     <w:rsid w:val="009C3B8E"/>
     <w:pPr>

</xml_diff>